<commit_message>
Continue working on Functional Specification
</commit_message>
<xml_diff>
--- a/Project Documents/Diary Sheets/Weekly Log 09-Oct-24.docx
+++ b/Project Documents/Diary Sheets/Weekly Log 09-Oct-24.docx
@@ -196,7 +196,7 @@
                 <w:sz w:val="24"/>
                 <w:szCs w:val="24"/>
               </w:rPr>
-              <w:t>3</w:t>
+              <w:t>6</w:t>
             </w:r>
           </w:p>
         </w:tc>
@@ -336,7 +336,12 @@
               </w:rPr>
             </w:pPr>
             <w:r>
-              <w:rPr/>
+              <w:rPr>
+                <w:rFonts w:eastAsia="Times New Roman" w:cs="Calibri" w:cstheme="majorHAnsi"/>
+                <w:sz w:val="24"/>
+                <w:szCs w:val="24"/>
+              </w:rPr>
+              <w:t>Worked on continuing with the Functional Specification.</w:t>
             </w:r>
           </w:p>
         </w:tc>

</xml_diff>